<commit_message>
Wang Zhitao@2-21: 1th chapter(1th edition)
</commit_message>
<xml_diff>
--- a/大纲.docx
+++ b/大纲.docx
@@ -6,7 +6,6 @@
       <w:pPr>
         <w:jc w:val="center"/>
         <w:rPr>
-          <w:rFonts w:hint="eastAsia"/>
           <w:sz w:val="32"/>
           <w:szCs w:val="32"/>
         </w:rPr>
@@ -37,7 +36,6 @@
         </w:numPr>
         <w:ind w:firstLineChars="0"/>
         <w:rPr>
-          <w:rFonts w:hint="eastAsia"/>
           <w:szCs w:val="21"/>
         </w:rPr>
       </w:pPr>
@@ -79,7 +77,6 @@
         </w:numPr>
         <w:ind w:firstLineChars="0"/>
         <w:rPr>
-          <w:rFonts w:hint="eastAsia"/>
           <w:szCs w:val="21"/>
         </w:rPr>
       </w:pPr>
@@ -100,7 +97,6 @@
         </w:numPr>
         <w:ind w:firstLineChars="0"/>
         <w:rPr>
-          <w:rFonts w:hint="eastAsia"/>
           <w:szCs w:val="21"/>
         </w:rPr>
       </w:pPr>
@@ -128,7 +124,6 @@
         </w:numPr>
         <w:ind w:firstLineChars="0"/>
         <w:rPr>
-          <w:rFonts w:hint="eastAsia"/>
           <w:szCs w:val="21"/>
         </w:rPr>
       </w:pPr>
@@ -149,7 +144,6 @@
         </w:numPr>
         <w:ind w:firstLineChars="0"/>
         <w:rPr>
-          <w:rFonts w:hint="eastAsia"/>
           <w:szCs w:val="21"/>
         </w:rPr>
       </w:pPr>
@@ -170,7 +164,6 @@
         </w:numPr>
         <w:ind w:firstLineChars="0"/>
         <w:rPr>
-          <w:rFonts w:hint="eastAsia"/>
           <w:szCs w:val="21"/>
         </w:rPr>
       </w:pPr>
@@ -191,7 +184,6 @@
         </w:numPr>
         <w:ind w:firstLineChars="0"/>
         <w:rPr>
-          <w:rFonts w:hint="eastAsia"/>
           <w:szCs w:val="21"/>
         </w:rPr>
       </w:pPr>
@@ -212,7 +204,6 @@
         </w:numPr>
         <w:ind w:firstLineChars="0"/>
         <w:rPr>
-          <w:rFonts w:hint="eastAsia"/>
           <w:szCs w:val="21"/>
         </w:rPr>
       </w:pPr>
@@ -233,7 +224,6 @@
         </w:numPr>
         <w:ind w:firstLineChars="0"/>
         <w:rPr>
-          <w:rFonts w:hint="eastAsia"/>
           <w:szCs w:val="21"/>
         </w:rPr>
       </w:pPr>
@@ -254,7 +244,6 @@
         </w:numPr>
         <w:ind w:firstLineChars="0"/>
         <w:rPr>
-          <w:rFonts w:hint="eastAsia"/>
           <w:szCs w:val="21"/>
         </w:rPr>
       </w:pPr>
@@ -275,7 +264,6 @@
         </w:numPr>
         <w:ind w:firstLineChars="0"/>
         <w:rPr>
-          <w:rFonts w:hint="eastAsia"/>
           <w:szCs w:val="21"/>
         </w:rPr>
       </w:pPr>
@@ -296,7 +284,6 @@
         </w:numPr>
         <w:ind w:firstLineChars="0"/>
         <w:rPr>
-          <w:rFonts w:hint="eastAsia"/>
           <w:szCs w:val="21"/>
         </w:rPr>
       </w:pPr>
@@ -317,7 +304,6 @@
         </w:numPr>
         <w:ind w:firstLineChars="0"/>
         <w:rPr>
-          <w:rFonts w:hint="eastAsia"/>
           <w:szCs w:val="21"/>
         </w:rPr>
       </w:pPr>
@@ -338,7 +324,6 @@
         </w:numPr>
         <w:ind w:firstLineChars="0"/>
         <w:rPr>
-          <w:rFonts w:hint="eastAsia"/>
           <w:szCs w:val="21"/>
         </w:rPr>
       </w:pPr>
@@ -359,7 +344,6 @@
         </w:numPr>
         <w:ind w:firstLineChars="0"/>
         <w:rPr>
-          <w:rFonts w:hint="eastAsia"/>
           <w:szCs w:val="21"/>
         </w:rPr>
       </w:pPr>
@@ -380,7 +364,6 @@
         </w:numPr>
         <w:ind w:firstLineChars="0"/>
         <w:rPr>
-          <w:rFonts w:hint="eastAsia"/>
           <w:szCs w:val="21"/>
         </w:rPr>
       </w:pPr>
@@ -401,7 +384,6 @@
         </w:numPr>
         <w:ind w:firstLineChars="0"/>
         <w:rPr>
-          <w:rFonts w:hint="eastAsia"/>
           <w:szCs w:val="21"/>
         </w:rPr>
       </w:pPr>
@@ -422,7 +404,6 @@
         </w:numPr>
         <w:ind w:firstLineChars="0"/>
         <w:rPr>
-          <w:rFonts w:hint="eastAsia"/>
           <w:szCs w:val="21"/>
         </w:rPr>
       </w:pPr>
@@ -443,7 +424,6 @@
         </w:numPr>
         <w:ind w:firstLineChars="0"/>
         <w:rPr>
-          <w:rFonts w:hint="eastAsia"/>
           <w:szCs w:val="21"/>
         </w:rPr>
       </w:pPr>
@@ -464,7 +444,6 @@
         </w:numPr>
         <w:ind w:firstLineChars="0"/>
         <w:rPr>
-          <w:rFonts w:hint="eastAsia"/>
           <w:szCs w:val="21"/>
         </w:rPr>
       </w:pPr>
@@ -485,7 +464,6 @@
         </w:numPr>
         <w:ind w:firstLineChars="0"/>
         <w:rPr>
-          <w:rFonts w:hint="eastAsia"/>
           <w:szCs w:val="21"/>
         </w:rPr>
       </w:pPr>
@@ -506,7 +484,6 @@
         </w:numPr>
         <w:ind w:firstLineChars="0"/>
         <w:rPr>
-          <w:rFonts w:hint="eastAsia"/>
           <w:szCs w:val="21"/>
         </w:rPr>
       </w:pPr>
@@ -527,7 +504,6 @@
         </w:numPr>
         <w:ind w:firstLineChars="0"/>
         <w:rPr>
-          <w:rFonts w:hint="eastAsia"/>
           <w:szCs w:val="21"/>
         </w:rPr>
       </w:pPr>
@@ -548,7 +524,6 @@
         </w:numPr>
         <w:ind w:firstLineChars="0"/>
         <w:rPr>
-          <w:rFonts w:hint="eastAsia"/>
           <w:szCs w:val="21"/>
         </w:rPr>
       </w:pPr>
@@ -569,7 +544,6 @@
         </w:numPr>
         <w:ind w:firstLineChars="0"/>
         <w:rPr>
-          <w:rFonts w:hint="eastAsia"/>
           <w:szCs w:val="21"/>
         </w:rPr>
       </w:pPr>
@@ -590,7 +564,6 @@
         </w:numPr>
         <w:ind w:firstLineChars="0"/>
         <w:rPr>
-          <w:rFonts w:hint="eastAsia"/>
           <w:szCs w:val="21"/>
         </w:rPr>
       </w:pPr>
@@ -607,7 +580,6 @@
         <w:pStyle w:val="a5"/>
         <w:ind w:left="1080" w:firstLineChars="0" w:firstLine="0"/>
         <w:rPr>
-          <w:rFonts w:hint="eastAsia"/>
           <w:szCs w:val="21"/>
         </w:rPr>
       </w:pPr>
@@ -631,7 +603,6 @@
         <w:pStyle w:val="a5"/>
         <w:ind w:left="1080" w:firstLineChars="0" w:firstLine="0"/>
         <w:rPr>
-          <w:rFonts w:hint="eastAsia"/>
           <w:szCs w:val="21"/>
         </w:rPr>
       </w:pPr>
@@ -653,7 +624,6 @@
     <w:p>
       <w:pPr>
         <w:rPr>
-          <w:rFonts w:hint="eastAsia"/>
           <w:szCs w:val="21"/>
         </w:rPr>
       </w:pPr>
@@ -681,7 +651,6 @@
         </w:numPr>
         <w:ind w:firstLineChars="0"/>
         <w:rPr>
-          <w:rFonts w:hint="eastAsia"/>
           <w:szCs w:val="21"/>
         </w:rPr>
       </w:pPr>
@@ -701,7 +670,6 @@
         </w:numPr>
         <w:ind w:firstLineChars="0"/>
         <w:rPr>
-          <w:rFonts w:hint="eastAsia"/>
           <w:szCs w:val="21"/>
         </w:rPr>
       </w:pPr>
@@ -722,16 +690,15 @@
         </w:numPr>
         <w:ind w:firstLineChars="0"/>
         <w:rPr>
-          <w:rFonts w:hint="eastAsia"/>
-          <w:szCs w:val="21"/>
-        </w:rPr>
-      </w:pPr>
-      <w:r>
-        <w:rPr>
-          <w:rFonts w:hint="eastAsia"/>
-          <w:szCs w:val="21"/>
-        </w:rPr>
-        <w:t>裂缝检测</w:t>
+          <w:szCs w:val="21"/>
+        </w:rPr>
+      </w:pPr>
+      <w:r>
+        <w:rPr>
+          <w:rFonts w:hint="eastAsia"/>
+          <w:szCs w:val="21"/>
+        </w:rPr>
+        <w:t>裂缝评价</w:t>
       </w:r>
     </w:p>
     <w:p>
@@ -743,7 +710,6 @@
         </w:numPr>
         <w:ind w:firstLineChars="0"/>
         <w:rPr>
-          <w:rFonts w:hint="eastAsia"/>
           <w:szCs w:val="21"/>
         </w:rPr>
       </w:pPr>
@@ -764,7 +730,6 @@
         </w:numPr>
         <w:ind w:firstLineChars="0"/>
         <w:rPr>
-          <w:rFonts w:hint="eastAsia"/>
           <w:szCs w:val="21"/>
         </w:rPr>
       </w:pPr>
@@ -785,7 +750,6 @@
         </w:numPr>
         <w:ind w:firstLineChars="0"/>
         <w:rPr>
-          <w:rFonts w:hint="eastAsia"/>
           <w:szCs w:val="21"/>
         </w:rPr>
       </w:pPr>
@@ -806,7 +770,6 @@
         </w:numPr>
         <w:ind w:firstLineChars="0"/>
         <w:rPr>
-          <w:rFonts w:hint="eastAsia"/>
           <w:szCs w:val="21"/>
         </w:rPr>
       </w:pPr>
@@ -827,7 +790,6 @@
         </w:numPr>
         <w:ind w:firstLineChars="0"/>
         <w:rPr>
-          <w:rFonts w:hint="eastAsia"/>
           <w:szCs w:val="21"/>
         </w:rPr>
       </w:pPr>
@@ -2144,6 +2106,7 @@
   <w:style w:type="paragraph" w:default="1" w:styleId="a">
     <w:name w:val="Normal"/>
     <w:qFormat/>
+    <w:rsid w:val="00095810"/>
     <w:pPr>
       <w:widowControl w:val="0"/>
       <w:jc w:val="both"/>

</xml_diff>